<commit_message>
added student number to doc
</commit_message>
<xml_diff>
--- a/Relatório.docx
+++ b/Relatório.docx
@@ -10,6 +10,7 @@
           <w:docPartUnique/>
         </w:docPartObj>
       </w:sdtPr>
+      <w:sdtEndPr/>
       <w:sdtContent>
         <w:p>
           <w:r>
@@ -88,6 +89,7 @@
                                     <w:calendar w:val="gregorian"/>
                                   </w:date>
                                 </w:sdtPr>
+                                <w:sdtEndPr/>
                                 <w:sdtContent>
                                   <w:p>
                                     <w:pPr>
@@ -132,7 +134,7 @@
               </mc:Choice>
               <mc:Fallback>
                 <w:pict>
-                  <v:rect w14:anchorId="366F45B8" id="Retângulo 132" o:spid="_x0000_s1026" style="position:absolute;left:0;text-align:left;margin-left:379.9pt;margin-top:19.15pt;width:63.55pt;height:84pt;z-index:251659264;visibility:visible;mso-wrap-style:square;mso-width-percent:0;mso-height-percent:0;mso-wrap-distance-left:9pt;mso-wrap-distance-top:0;mso-wrap-distance-right:9pt;mso-wrap-distance-bottom:0;mso-position-horizontal:absolute;mso-position-horizontal-relative:margin;mso-position-vertical:absolute;mso-position-vertical-relative:page;mso-width-percent:0;mso-height-percent:0;mso-width-relative:page;mso-height-relative:page;v-text-anchor:bottom" o:gfxdata="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" fillcolor="#4472c4 [3204]" stroked="f" strokeweight="1pt">
+                  <v:rect w14:anchorId="366F45B8" id="Retângulo 132" o:spid="_x0000_s1026" style="position:absolute;left:0;text-align:left;margin-left:379.9pt;margin-top:19.15pt;width:63.55pt;height:84pt;z-index:251659264;visibility:visible;mso-wrap-style:square;mso-width-percent:0;mso-height-percent:0;mso-wrap-distance-left:9pt;mso-wrap-distance-top:0;mso-wrap-distance-right:9pt;mso-wrap-distance-bottom:0;mso-position-horizontal:absolute;mso-position-horizontal-relative:margin;mso-position-vertical:absolute;mso-position-vertical-relative:page;mso-width-percent:0;mso-height-percent:0;mso-width-relative:page;mso-height-relative:page;v-text-anchor:bottom" o:gfxdata="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" fillcolor="#4472c4 [3204]" stroked="f" strokeweight="1pt">
                     <o:lock v:ext="edit" aspectratio="t"/>
                     <v:textbox inset="3.6pt,,3.6pt">
                       <w:txbxContent>
@@ -282,6 +284,7 @@
                                     <w:dataBinding w:prefixMappings="xmlns:ns0='http://purl.org/dc/elements/1.1/' xmlns:ns1='http://schemas.openxmlformats.org/package/2006/metadata/core-properties' " w:xpath="/ns1:coreProperties[1]/ns0:title[1]" w:storeItemID="{6C3C8BC8-F283-45AE-878A-BAB7291924A1}"/>
                                     <w:text/>
                                   </w:sdtPr>
+                                  <w:sdtEndPr/>
                                   <w:sdtContent>
                                     <w:r>
                                       <w:rPr>
@@ -327,6 +330,7 @@
                                   <w:dataBinding w:prefixMappings="xmlns:ns0='http://purl.org/dc/elements/1.1/' xmlns:ns1='http://schemas.openxmlformats.org/package/2006/metadata/core-properties' " w:xpath="/ns1:coreProperties[1]/ns0:subject[1]" w:storeItemID="{6C3C8BC8-F283-45AE-878A-BAB7291924A1}"/>
                                   <w:text/>
                                 </w:sdtPr>
+                                <w:sdtEndPr/>
                                 <w:sdtContent>
                                   <w:p>
                                     <w:pPr>
@@ -406,7 +410,17 @@
                                     <w:szCs w:val="24"/>
                                     <w:lang w:val="pt-PT"/>
                                   </w:rPr>
-                                  <w:t>César borges AXXXXX</w:t>
+                                  <w:t>César borges A</w:t>
+                                </w:r>
+                                <w:r>
+                                  <w:rPr>
+                                    <w:caps/>
+                                    <w:color w:val="5B9BD5" w:themeColor="accent5"/>
+                                    <w:sz w:val="24"/>
+                                    <w:szCs w:val="24"/>
+                                    <w:lang w:val="pt-PT"/>
+                                  </w:rPr>
+                                  <w:t>81644</w:t>
                                 </w:r>
                               </w:p>
                             </w:txbxContent>
@@ -435,7 +449,7 @@
                     <v:stroke joinstyle="miter"/>
                     <v:path gradientshapeok="t" o:connecttype="rect"/>
                   </v:shapetype>
-                  <v:shape id="Caixa de Texto 131" o:spid="_x0000_s1027" type="#_x0000_t202" style="position:absolute;left:0;text-align:left;margin-left:0;margin-top:0;width:391.3pt;height:529.2pt;z-index:251660288;visibility:visible;mso-wrap-style:square;mso-width-percent:0;mso-height-percent:350;mso-left-percent:77;mso-top-percent:540;mso-wrap-distance-left:14.4pt;mso-wrap-distance-top:0;mso-wrap-distance-right:14.4pt;mso-wrap-distance-bottom:0;mso-position-horizontal-relative:margin;mso-position-vertical-relative:page;mso-width-percent:0;mso-height-percent:350;mso-left-percent:77;mso-top-percent:540;mso-width-relative:margin;mso-height-relative:page;v-text-anchor:top" o:gfxdata="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" filled="f" stroked="f" strokeweight=".5pt">
+                  <v:shape id="Caixa de Texto 131" o:spid="_x0000_s1027" type="#_x0000_t202" style="position:absolute;left:0;text-align:left;margin-left:0;margin-top:0;width:391.3pt;height:529.2pt;z-index:251660288;visibility:visible;mso-wrap-style:square;mso-width-percent:0;mso-height-percent:350;mso-left-percent:77;mso-top-percent:540;mso-wrap-distance-left:14.4pt;mso-wrap-distance-top:0;mso-wrap-distance-right:14.4pt;mso-wrap-distance-bottom:0;mso-position-horizontal-relative:margin;mso-position-vertical-relative:page;mso-width-percent:0;mso-height-percent:350;mso-left-percent:77;mso-top-percent:540;mso-width-relative:margin;mso-height-relative:page;v-text-anchor:top" o:gfxdata="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" filled="f" stroked="f" strokeweight=".5pt">
                     <v:textbox style="mso-fit-shape-to-text:t" inset="0,0,0,0">
                       <w:txbxContent>
                         <w:p>
@@ -462,6 +476,7 @@
                               <w:dataBinding w:prefixMappings="xmlns:ns0='http://purl.org/dc/elements/1.1/' xmlns:ns1='http://schemas.openxmlformats.org/package/2006/metadata/core-properties' " w:xpath="/ns1:coreProperties[1]/ns0:title[1]" w:storeItemID="{6C3C8BC8-F283-45AE-878A-BAB7291924A1}"/>
                               <w:text/>
                             </w:sdtPr>
+                            <w:sdtEndPr/>
                             <w:sdtContent>
                               <w:r>
                                 <w:rPr>
@@ -507,6 +522,7 @@
                             <w:dataBinding w:prefixMappings="xmlns:ns0='http://purl.org/dc/elements/1.1/' xmlns:ns1='http://schemas.openxmlformats.org/package/2006/metadata/core-properties' " w:xpath="/ns1:coreProperties[1]/ns0:subject[1]" w:storeItemID="{6C3C8BC8-F283-45AE-878A-BAB7291924A1}"/>
                             <w:text/>
                           </w:sdtPr>
+                          <w:sdtEndPr/>
                           <w:sdtContent>
                             <w:p>
                               <w:pPr>
@@ -586,7 +602,17 @@
                               <w:szCs w:val="24"/>
                               <w:lang w:val="pt-PT"/>
                             </w:rPr>
-                            <w:t>César borges AXXXXX</w:t>
+                            <w:t>César borges A</w:t>
+                          </w:r>
+                          <w:r>
+                            <w:rPr>
+                              <w:caps/>
+                              <w:color w:val="5B9BD5" w:themeColor="accent5"/>
+                              <w:sz w:val="24"/>
+                              <w:szCs w:val="24"/>
+                              <w:lang w:val="pt-PT"/>
+                            </w:rPr>
+                            <w:t>81644</w:t>
                           </w:r>
                         </w:p>
                       </w:txbxContent>
@@ -651,6 +677,15 @@
     </w:sdt>
     <w:sdt>
       <w:sdtPr>
+        <w:rPr>
+          <w:rFonts w:asciiTheme="minorHAnsi" w:eastAsiaTheme="minorHAnsi" w:hAnsiTheme="minorHAnsi" w:cstheme="minorBidi"/>
+          <w:b w:val="0"/>
+          <w:bCs w:val="0"/>
+          <w:color w:val="auto"/>
+          <w:sz w:val="24"/>
+          <w:szCs w:val="24"/>
+          <w:lang w:eastAsia="en-US"/>
+        </w:rPr>
         <w:id w:val="667141413"/>
         <w:docPartObj>
           <w:docPartGallery w:val="Table of Contents"/>
@@ -659,12 +694,7 @@
       </w:sdtPr>
       <w:sdtEndPr>
         <w:rPr>
-          <w:rFonts w:asciiTheme="minorHAnsi" w:eastAsiaTheme="minorHAnsi" w:hAnsiTheme="minorHAnsi" w:cstheme="minorBidi"/>
           <w:noProof/>
-          <w:color w:val="auto"/>
-          <w:sz w:val="24"/>
-          <w:szCs w:val="24"/>
-          <w:lang w:eastAsia="en-US"/>
         </w:rPr>
       </w:sdtEndPr>
       <w:sdtContent>
@@ -675,6 +705,8 @@
           <w:r>
             <w:t>Índice</w:t>
           </w:r>
+          <w:bookmarkStart w:id="0" w:name="_GoBack"/>
+          <w:bookmarkEnd w:id="0"/>
         </w:p>
         <w:p>
           <w:pPr>
@@ -3073,12 +3105,12 @@
       <w:pPr>
         <w:pStyle w:val="Ttulo1"/>
       </w:pPr>
-      <w:bookmarkStart w:id="0" w:name="_Toc22477674"/>
+      <w:bookmarkStart w:id="1" w:name="_Toc22477674"/>
       <w:r>
         <w:lastRenderedPageBreak/>
         <w:t>Introdução</w:t>
       </w:r>
-      <w:bookmarkEnd w:id="0"/>
+      <w:bookmarkEnd w:id="1"/>
     </w:p>
     <w:p>
       <w:pPr>
@@ -3127,12 +3159,12 @@
       <w:pPr>
         <w:pStyle w:val="Ttulo1"/>
       </w:pPr>
-      <w:bookmarkStart w:id="1" w:name="_Toc22477675"/>
+      <w:bookmarkStart w:id="2" w:name="_Toc22477675"/>
       <w:r>
         <w:lastRenderedPageBreak/>
         <w:t>Modelo de Domínio</w:t>
       </w:r>
-      <w:bookmarkEnd w:id="1"/>
+      <w:bookmarkEnd w:id="2"/>
     </w:p>
     <w:p>
       <w:pPr>
@@ -3154,11 +3186,11 @@
       <w:pPr>
         <w:pStyle w:val="Ttulo2"/>
       </w:pPr>
-      <w:bookmarkStart w:id="2" w:name="_Toc22477676"/>
+      <w:bookmarkStart w:id="3" w:name="_Toc22477676"/>
       <w:r>
         <w:t>Principais entidades da plataforma:</w:t>
       </w:r>
-      <w:bookmarkEnd w:id="2"/>
+      <w:bookmarkEnd w:id="3"/>
     </w:p>
     <w:p>
       <w:pPr>
@@ -3247,11 +3279,11 @@
       <w:pPr>
         <w:pStyle w:val="Ttulo2"/>
       </w:pPr>
-      <w:bookmarkStart w:id="3" w:name="_Toc22477677"/>
+      <w:bookmarkStart w:id="4" w:name="_Toc22477677"/>
       <w:r>
         <w:t>Descrição do modelo de domínio</w:t>
       </w:r>
-      <w:bookmarkEnd w:id="3"/>
+      <w:bookmarkEnd w:id="4"/>
     </w:p>
     <w:p>
       <w:r>
@@ -3305,7 +3337,7 @@
       <w:pPr>
         <w:pStyle w:val="Ttulo1"/>
       </w:pPr>
-      <w:bookmarkStart w:id="4" w:name="_Toc22477678"/>
+      <w:bookmarkStart w:id="5" w:name="_Toc22477678"/>
       <w:r>
         <w:lastRenderedPageBreak/>
         <w:t>F</w:t>
@@ -3313,7 +3345,7 @@
       <w:r>
         <w:t>uncionalidades do sistema</w:t>
       </w:r>
-      <w:bookmarkEnd w:id="4"/>
+      <w:bookmarkEnd w:id="5"/>
     </w:p>
     <w:p>
       <w:r>
@@ -3436,24 +3468,18 @@
       <w:pPr>
         <w:pStyle w:val="Ttulo1"/>
       </w:pPr>
-      <w:bookmarkStart w:id="5" w:name="_Toc22477679"/>
+      <w:bookmarkStart w:id="6" w:name="_Toc22477679"/>
       <w:r>
         <w:t>Diagrama de use cases</w:t>
       </w:r>
-      <w:bookmarkEnd w:id="5"/>
+      <w:bookmarkEnd w:id="6"/>
     </w:p>
     <w:p>
       <w:pPr>
         <w:ind w:firstLine="360"/>
       </w:pPr>
       <w:r>
-        <w:t>Todas as funcionalidades</w:t>
-      </w:r>
-      <w:r>
-        <w:t xml:space="preserve"> supracitadas</w:t>
-      </w:r>
-      <w:r>
-        <w:t xml:space="preserve"> deram posteriormente origem aos use cases do sistema.</w:t>
+        <w:t>Todas as funcionalidades supracitadas deram posteriormente origem aos use cases do sistema.</w:t>
       </w:r>
     </w:p>
     <w:p>
@@ -3463,6 +3489,9 @@
         <w:jc w:val="center"/>
       </w:pPr>
       <w:r>
+        <w:rPr>
+          <w:noProof/>
+        </w:rPr>
         <w:drawing>
           <wp:inline distT="0" distB="0" distL="0" distR="0" wp14:anchorId="47BB8B8B" wp14:editId="56A4BB12">
             <wp:extent cx="4264404" cy="4106333"/>
@@ -3505,22 +3534,35 @@
         <w:pStyle w:val="Legenda"/>
         <w:jc w:val="center"/>
       </w:pPr>
-      <w:bookmarkStart w:id="6" w:name="_Toc22477697"/>
+      <w:bookmarkStart w:id="7" w:name="_Toc22477697"/>
       <w:r>
         <w:t xml:space="preserve">Figura </w:t>
       </w:r>
-      <w:fldSimple w:instr=" SEQ Figura \* ARABIC ">
-        <w:r>
-          <w:rPr>
-            <w:noProof/>
-          </w:rPr>
-          <w:t>1</w:t>
-        </w:r>
-      </w:fldSimple>
+      <w:r>
+        <w:fldChar w:fldCharType="begin"/>
+      </w:r>
+      <w:r>
+        <w:instrText xml:space="preserve"> SEQ Figura \* ARABIC </w:instrText>
+      </w:r>
+      <w:r>
+        <w:fldChar w:fldCharType="separate"/>
+      </w:r>
+      <w:r>
+        <w:rPr>
+          <w:noProof/>
+        </w:rPr>
+        <w:t>1</w:t>
+      </w:r>
+      <w:r>
+        <w:rPr>
+          <w:noProof/>
+        </w:rPr>
+        <w:fldChar w:fldCharType="end"/>
+      </w:r>
       <w:r>
         <w:t xml:space="preserve"> - Diagrama de Use Cases</w:t>
       </w:r>
-      <w:bookmarkEnd w:id="6"/>
+      <w:bookmarkEnd w:id="7"/>
     </w:p>
     <w:p>
       <w:pPr>
@@ -3548,7 +3590,7 @@
       <w:pPr>
         <w:pStyle w:val="Ttulo2"/>
       </w:pPr>
-      <w:bookmarkStart w:id="7" w:name="_Toc22477680"/>
+      <w:bookmarkStart w:id="8" w:name="_Toc22477680"/>
       <w:proofErr w:type="gramStart"/>
       <w:r>
         <w:t>Use Case</w:t>
@@ -3557,7 +3599,7 @@
       <w:r>
         <w:t xml:space="preserve"> – Compra de CFD</w:t>
       </w:r>
-      <w:bookmarkEnd w:id="7"/>
+      <w:bookmarkEnd w:id="8"/>
     </w:p>
     <w:p>
       <w:pPr>
@@ -3565,6 +3607,9 @@
         <w:jc w:val="center"/>
       </w:pPr>
       <w:r>
+        <w:rPr>
+          <w:noProof/>
+        </w:rPr>
         <w:drawing>
           <wp:inline distT="0" distB="0" distL="0" distR="0" wp14:anchorId="7BD5A97C" wp14:editId="487C7A2E">
             <wp:extent cx="5396230" cy="4427220"/>
@@ -3607,29 +3652,42 @@
         <w:pStyle w:val="Legenda"/>
         <w:jc w:val="center"/>
       </w:pPr>
-      <w:bookmarkStart w:id="8" w:name="_Toc22477698"/>
+      <w:bookmarkStart w:id="9" w:name="_Toc22477698"/>
       <w:r>
         <w:t xml:space="preserve">Figura </w:t>
       </w:r>
-      <w:fldSimple w:instr=" SEQ Figura \* ARABIC ">
-        <w:r>
-          <w:rPr>
-            <w:noProof/>
-          </w:rPr>
-          <w:t>2</w:t>
-        </w:r>
-      </w:fldSimple>
+      <w:r>
+        <w:fldChar w:fldCharType="begin"/>
+      </w:r>
+      <w:r>
+        <w:instrText xml:space="preserve"> SEQ Figura \* ARABIC </w:instrText>
+      </w:r>
+      <w:r>
+        <w:fldChar w:fldCharType="separate"/>
+      </w:r>
+      <w:r>
+        <w:rPr>
+          <w:noProof/>
+        </w:rPr>
+        <w:t>2</w:t>
+      </w:r>
+      <w:r>
+        <w:rPr>
+          <w:noProof/>
+        </w:rPr>
+        <w:fldChar w:fldCharType="end"/>
+      </w:r>
       <w:r>
         <w:t xml:space="preserve"> - Use Case - Compra de CFD</w:t>
       </w:r>
-      <w:bookmarkEnd w:id="8"/>
+      <w:bookmarkEnd w:id="9"/>
     </w:p>
     <w:p/>
     <w:p>
       <w:pPr>
         <w:pStyle w:val="Ttulo2"/>
       </w:pPr>
-      <w:bookmarkStart w:id="9" w:name="_Toc22477681"/>
+      <w:bookmarkStart w:id="10" w:name="_Toc22477681"/>
       <w:proofErr w:type="gramStart"/>
       <w:r>
         <w:lastRenderedPageBreak/>
@@ -3639,7 +3697,7 @@
       <w:r>
         <w:t xml:space="preserve"> – Venda de CFD</w:t>
       </w:r>
-      <w:bookmarkEnd w:id="9"/>
+      <w:bookmarkEnd w:id="10"/>
     </w:p>
     <w:p>
       <w:pPr>
@@ -3647,6 +3705,9 @@
         <w:jc w:val="center"/>
       </w:pPr>
       <w:r>
+        <w:rPr>
+          <w:noProof/>
+        </w:rPr>
         <w:drawing>
           <wp:inline distT="0" distB="0" distL="0" distR="0" wp14:anchorId="5D291C9C" wp14:editId="5FCF1832">
             <wp:extent cx="5396230" cy="4370070"/>
@@ -3689,22 +3750,35 @@
         <w:pStyle w:val="Legenda"/>
         <w:jc w:val="center"/>
       </w:pPr>
-      <w:bookmarkStart w:id="10" w:name="_Toc22477699"/>
+      <w:bookmarkStart w:id="11" w:name="_Toc22477699"/>
       <w:r>
         <w:t xml:space="preserve">Figura </w:t>
       </w:r>
-      <w:fldSimple w:instr=" SEQ Figura \* ARABIC ">
-        <w:r>
-          <w:rPr>
-            <w:noProof/>
-          </w:rPr>
-          <w:t>3</w:t>
-        </w:r>
-      </w:fldSimple>
+      <w:r>
+        <w:fldChar w:fldCharType="begin"/>
+      </w:r>
+      <w:r>
+        <w:instrText xml:space="preserve"> SEQ Figura \* ARABIC </w:instrText>
+      </w:r>
+      <w:r>
+        <w:fldChar w:fldCharType="separate"/>
+      </w:r>
+      <w:r>
+        <w:rPr>
+          <w:noProof/>
+        </w:rPr>
+        <w:t>3</w:t>
+      </w:r>
+      <w:r>
+        <w:rPr>
+          <w:noProof/>
+        </w:rPr>
+        <w:fldChar w:fldCharType="end"/>
+      </w:r>
       <w:r>
         <w:t xml:space="preserve"> - Use Case - Venda de CFD</w:t>
       </w:r>
-      <w:bookmarkEnd w:id="10"/>
+      <w:bookmarkEnd w:id="11"/>
     </w:p>
     <w:p>
       <w:pPr>
@@ -3713,7 +3787,7 @@
           <w:lang w:val="en-US"/>
         </w:rPr>
       </w:pPr>
-      <w:bookmarkStart w:id="11" w:name="_Toc22477682"/>
+      <w:bookmarkStart w:id="12" w:name="_Toc22477682"/>
       <w:proofErr w:type="spellStart"/>
       <w:r>
         <w:rPr>
@@ -3728,7 +3802,7 @@
         </w:rPr>
         <w:t xml:space="preserve"> de Stop Loss/Top Profit</w:t>
       </w:r>
-      <w:bookmarkEnd w:id="11"/>
+      <w:bookmarkEnd w:id="12"/>
     </w:p>
     <w:p>
       <w:pPr>
@@ -3737,6 +3811,7 @@
       </w:pPr>
       <w:r>
         <w:rPr>
+          <w:noProof/>
           <w:lang w:val="en-US"/>
         </w:rPr>
         <w:drawing>
@@ -3784,7 +3859,7 @@
           <w:lang w:val="en-US"/>
         </w:rPr>
       </w:pPr>
-      <w:bookmarkStart w:id="12" w:name="_Toc22477700"/>
+      <w:bookmarkStart w:id="13" w:name="_Toc22477700"/>
       <w:proofErr w:type="spellStart"/>
       <w:r>
         <w:rPr>
@@ -3841,7 +3916,7 @@
         </w:rPr>
         <w:t xml:space="preserve"> de Stop Loss/Top Profit</w:t>
       </w:r>
-      <w:bookmarkEnd w:id="12"/>
+      <w:bookmarkEnd w:id="13"/>
     </w:p>
     <w:p>
       <w:pPr>
@@ -3853,7 +3928,7 @@
         </w:rPr>
         <w:br w:type="page"/>
       </w:r>
-      <w:bookmarkStart w:id="13" w:name="_Toc22477683"/>
+      <w:bookmarkStart w:id="14" w:name="_Toc22477683"/>
       <w:proofErr w:type="spellStart"/>
       <w:r>
         <w:lastRenderedPageBreak/>
@@ -3866,7 +3941,7 @@
       <w:r>
         <w:t xml:space="preserve"> da plataforma</w:t>
       </w:r>
-      <w:bookmarkEnd w:id="13"/>
+      <w:bookmarkEnd w:id="14"/>
     </w:p>
     <w:p>
       <w:r>
@@ -3878,11 +3953,11 @@
       <w:pPr>
         <w:pStyle w:val="Ttulo2"/>
       </w:pPr>
-      <w:bookmarkStart w:id="14" w:name="_Toc22477684"/>
+      <w:bookmarkStart w:id="15" w:name="_Toc22477684"/>
       <w:r>
         <w:t>Menu Inicial</w:t>
       </w:r>
-      <w:bookmarkEnd w:id="14"/>
+      <w:bookmarkEnd w:id="15"/>
     </w:p>
     <w:p>
       <w:pPr>
@@ -3940,32 +4015,45 @@
         <w:pStyle w:val="Legenda"/>
         <w:jc w:val="center"/>
       </w:pPr>
-      <w:bookmarkStart w:id="15" w:name="_Toc22477701"/>
+      <w:bookmarkStart w:id="16" w:name="_Toc22477701"/>
       <w:r>
         <w:t xml:space="preserve">Figura </w:t>
       </w:r>
-      <w:fldSimple w:instr=" SEQ Figura \* ARABIC ">
-        <w:r>
-          <w:rPr>
-            <w:noProof/>
-          </w:rPr>
-          <w:t>5</w:t>
-        </w:r>
-      </w:fldSimple>
+      <w:r>
+        <w:fldChar w:fldCharType="begin"/>
+      </w:r>
+      <w:r>
+        <w:instrText xml:space="preserve"> SEQ Figura \* ARABIC </w:instrText>
+      </w:r>
+      <w:r>
+        <w:fldChar w:fldCharType="separate"/>
+      </w:r>
+      <w:r>
+        <w:rPr>
+          <w:noProof/>
+        </w:rPr>
+        <w:t>5</w:t>
+      </w:r>
+      <w:r>
+        <w:rPr>
+          <w:noProof/>
+        </w:rPr>
+        <w:fldChar w:fldCharType="end"/>
+      </w:r>
       <w:r>
         <w:t xml:space="preserve"> - Menu Inicial</w:t>
       </w:r>
-      <w:bookmarkEnd w:id="15"/>
+      <w:bookmarkEnd w:id="16"/>
     </w:p>
     <w:p>
       <w:pPr>
         <w:pStyle w:val="Ttulo2"/>
       </w:pPr>
-      <w:bookmarkStart w:id="16" w:name="_Toc22477685"/>
+      <w:bookmarkStart w:id="17" w:name="_Toc22477685"/>
       <w:r>
         <w:t>Menu de registo</w:t>
       </w:r>
-      <w:bookmarkEnd w:id="16"/>
+      <w:bookmarkEnd w:id="17"/>
     </w:p>
     <w:p>
       <w:pPr>
@@ -4024,32 +4112,45 @@
         <w:pStyle w:val="Legenda"/>
         <w:jc w:val="center"/>
       </w:pPr>
-      <w:bookmarkStart w:id="17" w:name="_Toc22477702"/>
+      <w:bookmarkStart w:id="18" w:name="_Toc22477702"/>
       <w:r>
         <w:t xml:space="preserve">Figura </w:t>
       </w:r>
-      <w:fldSimple w:instr=" SEQ Figura \* ARABIC ">
-        <w:r>
-          <w:rPr>
-            <w:noProof/>
-          </w:rPr>
-          <w:t>6</w:t>
-        </w:r>
-      </w:fldSimple>
+      <w:r>
+        <w:fldChar w:fldCharType="begin"/>
+      </w:r>
+      <w:r>
+        <w:instrText xml:space="preserve"> SEQ Figura \* ARABIC </w:instrText>
+      </w:r>
+      <w:r>
+        <w:fldChar w:fldCharType="separate"/>
+      </w:r>
+      <w:r>
+        <w:rPr>
+          <w:noProof/>
+        </w:rPr>
+        <w:t>6</w:t>
+      </w:r>
+      <w:r>
+        <w:rPr>
+          <w:noProof/>
+        </w:rPr>
+        <w:fldChar w:fldCharType="end"/>
+      </w:r>
       <w:r>
         <w:t xml:space="preserve"> - Menu de registo</w:t>
       </w:r>
-      <w:bookmarkEnd w:id="17"/>
+      <w:bookmarkEnd w:id="18"/>
     </w:p>
     <w:p>
       <w:pPr>
         <w:pStyle w:val="Ttulo2"/>
       </w:pPr>
-      <w:bookmarkStart w:id="18" w:name="_Toc22477686"/>
+      <w:bookmarkStart w:id="19" w:name="_Toc22477686"/>
       <w:r>
         <w:t>Menu de utilizador</w:t>
       </w:r>
-      <w:bookmarkEnd w:id="18"/>
+      <w:bookmarkEnd w:id="19"/>
     </w:p>
     <w:p>
       <w:pPr>
@@ -4107,32 +4208,45 @@
         <w:pStyle w:val="Legenda"/>
         <w:jc w:val="center"/>
       </w:pPr>
-      <w:bookmarkStart w:id="19" w:name="_Toc22477703"/>
+      <w:bookmarkStart w:id="20" w:name="_Toc22477703"/>
       <w:r>
         <w:t xml:space="preserve">Figura </w:t>
       </w:r>
-      <w:fldSimple w:instr=" SEQ Figura \* ARABIC ">
-        <w:r>
-          <w:rPr>
-            <w:noProof/>
-          </w:rPr>
-          <w:t>7</w:t>
-        </w:r>
-      </w:fldSimple>
+      <w:r>
+        <w:fldChar w:fldCharType="begin"/>
+      </w:r>
+      <w:r>
+        <w:instrText xml:space="preserve"> SEQ Figura \* ARABIC </w:instrText>
+      </w:r>
+      <w:r>
+        <w:fldChar w:fldCharType="separate"/>
+      </w:r>
+      <w:r>
+        <w:rPr>
+          <w:noProof/>
+        </w:rPr>
+        <w:t>7</w:t>
+      </w:r>
+      <w:r>
+        <w:rPr>
+          <w:noProof/>
+        </w:rPr>
+        <w:fldChar w:fldCharType="end"/>
+      </w:r>
       <w:r>
         <w:t xml:space="preserve"> - Menu de utilizador</w:t>
       </w:r>
-      <w:bookmarkEnd w:id="19"/>
+      <w:bookmarkEnd w:id="20"/>
     </w:p>
     <w:p>
       <w:pPr>
         <w:pStyle w:val="Ttulo2"/>
       </w:pPr>
-      <w:bookmarkStart w:id="20" w:name="_Toc22477687"/>
+      <w:bookmarkStart w:id="21" w:name="_Toc22477687"/>
       <w:r>
         <w:t>Menu “Comprar CFD”</w:t>
       </w:r>
-      <w:bookmarkEnd w:id="20"/>
+      <w:bookmarkEnd w:id="21"/>
     </w:p>
     <w:p>
       <w:pPr>
@@ -4190,32 +4304,45 @@
         <w:pStyle w:val="Legenda"/>
         <w:jc w:val="center"/>
       </w:pPr>
-      <w:bookmarkStart w:id="21" w:name="_Toc22477704"/>
+      <w:bookmarkStart w:id="22" w:name="_Toc22477704"/>
       <w:r>
         <w:t xml:space="preserve">Figura </w:t>
       </w:r>
-      <w:fldSimple w:instr=" SEQ Figura \* ARABIC ">
-        <w:r>
-          <w:rPr>
-            <w:noProof/>
-          </w:rPr>
-          <w:t>8</w:t>
-        </w:r>
-      </w:fldSimple>
+      <w:r>
+        <w:fldChar w:fldCharType="begin"/>
+      </w:r>
+      <w:r>
+        <w:instrText xml:space="preserve"> SEQ Figura \* ARABIC </w:instrText>
+      </w:r>
+      <w:r>
+        <w:fldChar w:fldCharType="separate"/>
+      </w:r>
+      <w:r>
+        <w:rPr>
+          <w:noProof/>
+        </w:rPr>
+        <w:t>8</w:t>
+      </w:r>
+      <w:r>
+        <w:rPr>
+          <w:noProof/>
+        </w:rPr>
+        <w:fldChar w:fldCharType="end"/>
+      </w:r>
       <w:r>
         <w:t xml:space="preserve"> - Menu "Comprar CFD"</w:t>
       </w:r>
-      <w:bookmarkEnd w:id="21"/>
+      <w:bookmarkEnd w:id="22"/>
     </w:p>
     <w:p>
       <w:pPr>
         <w:pStyle w:val="Ttulo2"/>
       </w:pPr>
-      <w:bookmarkStart w:id="22" w:name="_Toc22477688"/>
+      <w:bookmarkStart w:id="23" w:name="_Toc22477688"/>
       <w:r>
         <w:t>Menu “Ver portfolio”</w:t>
       </w:r>
-      <w:bookmarkEnd w:id="22"/>
+      <w:bookmarkEnd w:id="23"/>
     </w:p>
     <w:p>
       <w:pPr>
@@ -4274,28 +4401,41 @@
         <w:pStyle w:val="Legenda"/>
         <w:jc w:val="center"/>
       </w:pPr>
-      <w:bookmarkStart w:id="23" w:name="_Toc22477705"/>
+      <w:bookmarkStart w:id="24" w:name="_Toc22477705"/>
       <w:r>
         <w:t xml:space="preserve">Figura </w:t>
       </w:r>
-      <w:fldSimple w:instr=" SEQ Figura \* ARABIC ">
-        <w:r>
-          <w:rPr>
-            <w:noProof/>
-          </w:rPr>
-          <w:t>9</w:t>
-        </w:r>
-      </w:fldSimple>
+      <w:r>
+        <w:fldChar w:fldCharType="begin"/>
+      </w:r>
+      <w:r>
+        <w:instrText xml:space="preserve"> SEQ Figura \* ARABIC </w:instrText>
+      </w:r>
+      <w:r>
+        <w:fldChar w:fldCharType="separate"/>
+      </w:r>
+      <w:r>
+        <w:rPr>
+          <w:noProof/>
+        </w:rPr>
+        <w:t>9</w:t>
+      </w:r>
+      <w:r>
+        <w:rPr>
+          <w:noProof/>
+        </w:rPr>
+        <w:fldChar w:fldCharType="end"/>
+      </w:r>
       <w:r>
         <w:t xml:space="preserve"> - Menu "Ver portfolio"</w:t>
       </w:r>
-      <w:bookmarkEnd w:id="23"/>
+      <w:bookmarkEnd w:id="24"/>
     </w:p>
     <w:p>
       <w:pPr>
         <w:pStyle w:val="Ttulo2"/>
       </w:pPr>
-      <w:bookmarkStart w:id="24" w:name="_Toc22477689"/>
+      <w:bookmarkStart w:id="25" w:name="_Toc22477689"/>
       <w:r>
         <w:lastRenderedPageBreak/>
         <w:t xml:space="preserve">Menu “Ver </w:t>
@@ -4308,7 +4448,7 @@
       <w:r>
         <w:t xml:space="preserve"> em posse”</w:t>
       </w:r>
-      <w:bookmarkEnd w:id="24"/>
+      <w:bookmarkEnd w:id="25"/>
     </w:p>
     <w:p>
       <w:pPr>
@@ -4367,18 +4507,31 @@
         <w:pStyle w:val="Legenda"/>
         <w:jc w:val="center"/>
       </w:pPr>
-      <w:bookmarkStart w:id="25" w:name="_Toc22477706"/>
+      <w:bookmarkStart w:id="26" w:name="_Toc22477706"/>
       <w:r>
         <w:t xml:space="preserve">Figura </w:t>
       </w:r>
-      <w:fldSimple w:instr=" SEQ Figura \* ARABIC ">
-        <w:r>
-          <w:rPr>
-            <w:noProof/>
-          </w:rPr>
-          <w:t>10</w:t>
-        </w:r>
-      </w:fldSimple>
+      <w:r>
+        <w:fldChar w:fldCharType="begin"/>
+      </w:r>
+      <w:r>
+        <w:instrText xml:space="preserve"> SEQ Figura \* ARABIC </w:instrText>
+      </w:r>
+      <w:r>
+        <w:fldChar w:fldCharType="separate"/>
+      </w:r>
+      <w:r>
+        <w:rPr>
+          <w:noProof/>
+        </w:rPr>
+        <w:t>10</w:t>
+      </w:r>
+      <w:r>
+        <w:rPr>
+          <w:noProof/>
+        </w:rPr>
+        <w:fldChar w:fldCharType="end"/>
+      </w:r>
       <w:r>
         <w:t xml:space="preserve"> - Menu "Ver </w:t>
       </w:r>
@@ -4390,13 +4543,13 @@
       <w:r>
         <w:t xml:space="preserve"> em posse"</w:t>
       </w:r>
-      <w:bookmarkEnd w:id="25"/>
+      <w:bookmarkEnd w:id="26"/>
     </w:p>
     <w:p>
       <w:pPr>
         <w:pStyle w:val="Ttulo2"/>
       </w:pPr>
-      <w:bookmarkStart w:id="26" w:name="_Toc22477690"/>
+      <w:bookmarkStart w:id="27" w:name="_Toc22477690"/>
       <w:r>
         <w:t xml:space="preserve">Menu de definição de Top </w:t>
       </w:r>
@@ -4412,7 +4565,7 @@
       <w:r>
         <w:t>Loss</w:t>
       </w:r>
-      <w:bookmarkEnd w:id="26"/>
+      <w:bookmarkEnd w:id="27"/>
       <w:proofErr w:type="spellEnd"/>
     </w:p>
     <w:p>
@@ -4472,18 +4625,31 @@
         <w:pStyle w:val="Legenda"/>
         <w:jc w:val="center"/>
       </w:pPr>
-      <w:bookmarkStart w:id="27" w:name="_Toc22477707"/>
+      <w:bookmarkStart w:id="28" w:name="_Toc22477707"/>
       <w:r>
         <w:t xml:space="preserve">Figura </w:t>
       </w:r>
-      <w:fldSimple w:instr=" SEQ Figura \* ARABIC ">
-        <w:r>
-          <w:rPr>
-            <w:noProof/>
-          </w:rPr>
-          <w:t>11</w:t>
-        </w:r>
-      </w:fldSimple>
+      <w:r>
+        <w:fldChar w:fldCharType="begin"/>
+      </w:r>
+      <w:r>
+        <w:instrText xml:space="preserve"> SEQ Figura \* ARABIC </w:instrText>
+      </w:r>
+      <w:r>
+        <w:fldChar w:fldCharType="separate"/>
+      </w:r>
+      <w:r>
+        <w:rPr>
+          <w:noProof/>
+        </w:rPr>
+        <w:t>11</w:t>
+      </w:r>
+      <w:r>
+        <w:rPr>
+          <w:noProof/>
+        </w:rPr>
+        <w:fldChar w:fldCharType="end"/>
+      </w:r>
       <w:r>
         <w:t xml:space="preserve"> - Menu de definição de Top </w:t>
       </w:r>
@@ -4499,18 +4665,18 @@
       <w:r>
         <w:t>Loss</w:t>
       </w:r>
-      <w:bookmarkEnd w:id="27"/>
+      <w:bookmarkEnd w:id="28"/>
       <w:proofErr w:type="spellEnd"/>
     </w:p>
     <w:p>
       <w:pPr>
         <w:pStyle w:val="Ttulo2"/>
       </w:pPr>
-      <w:bookmarkStart w:id="28" w:name="_Toc22477691"/>
+      <w:bookmarkStart w:id="29" w:name="_Toc22477691"/>
       <w:r>
         <w:t>Menu de CFD possuído</w:t>
       </w:r>
-      <w:bookmarkEnd w:id="28"/>
+      <w:bookmarkEnd w:id="29"/>
     </w:p>
     <w:p>
       <w:pPr>
@@ -4569,22 +4735,35 @@
         <w:pStyle w:val="Legenda"/>
         <w:jc w:val="center"/>
       </w:pPr>
-      <w:bookmarkStart w:id="29" w:name="_Toc22477708"/>
+      <w:bookmarkStart w:id="30" w:name="_Toc22477708"/>
       <w:r>
         <w:t xml:space="preserve">Figura </w:t>
       </w:r>
-      <w:fldSimple w:instr=" SEQ Figura \* ARABIC ">
-        <w:r>
-          <w:rPr>
-            <w:noProof/>
-          </w:rPr>
-          <w:t>12</w:t>
-        </w:r>
-      </w:fldSimple>
+      <w:r>
+        <w:fldChar w:fldCharType="begin"/>
+      </w:r>
+      <w:r>
+        <w:instrText xml:space="preserve"> SEQ Figura \* ARABIC </w:instrText>
+      </w:r>
+      <w:r>
+        <w:fldChar w:fldCharType="separate"/>
+      </w:r>
+      <w:r>
+        <w:rPr>
+          <w:noProof/>
+        </w:rPr>
+        <w:t>12</w:t>
+      </w:r>
+      <w:r>
+        <w:rPr>
+          <w:noProof/>
+        </w:rPr>
+        <w:fldChar w:fldCharType="end"/>
+      </w:r>
       <w:r>
         <w:t xml:space="preserve"> - Menu de CFD possuído</w:t>
       </w:r>
-      <w:bookmarkEnd w:id="29"/>
+      <w:bookmarkEnd w:id="30"/>
     </w:p>
     <w:p>
       <w:pPr>
@@ -4599,12 +4778,12 @@
       <w:pPr>
         <w:pStyle w:val="Ttulo1"/>
       </w:pPr>
-      <w:bookmarkStart w:id="30" w:name="_Toc22477692"/>
+      <w:bookmarkStart w:id="31" w:name="_Toc22477692"/>
       <w:r>
         <w:lastRenderedPageBreak/>
         <w:t>Diagrama de classes</w:t>
       </w:r>
-      <w:bookmarkEnd w:id="30"/>
+      <w:bookmarkEnd w:id="31"/>
     </w:p>
     <w:p>
       <w:r>
@@ -4633,20 +4812,18 @@
       <w:pPr>
         <w:pStyle w:val="Ttulo1"/>
       </w:pPr>
-      <w:bookmarkStart w:id="31" w:name="_Toc22477693"/>
+      <w:bookmarkStart w:id="32" w:name="_Toc22477693"/>
       <w:r>
         <w:lastRenderedPageBreak/>
         <w:t>Diagrama de estados</w:t>
       </w:r>
-      <w:bookmarkEnd w:id="31"/>
+      <w:bookmarkEnd w:id="32"/>
     </w:p>
     <w:p>
       <w:r>
         <w:tab/>
         <w:t>Nesta secção pretende-se mostrar o fluxo que cada utilizador pode fazer desde o momento em que entra na plataforma até à saída do sistema, passando por todas as funcionalidades que já foram descritas em cima.</w:t>
       </w:r>
-      <w:bookmarkStart w:id="32" w:name="_GoBack"/>
-      <w:bookmarkEnd w:id="32"/>
     </w:p>
     <w:sectPr>
       <w:pgSz w:w="11900" w:h="16840"/>
@@ -4948,7 +5125,7 @@
     </w:rPrDefault>
     <w:pPrDefault/>
   </w:docDefaults>
-  <w:latentStyles w:defLockedState="0" w:defUIPriority="99" w:defSemiHidden="0" w:defUnhideWhenUsed="0" w:defQFormat="0" w:count="376">
+  <w:latentStyles w:defLockedState="0" w:defUIPriority="99" w:defSemiHidden="0" w:defUnhideWhenUsed="0" w:defQFormat="0" w:count="375">
     <w:lsdException w:name="Normal" w:uiPriority="0" w:qFormat="1"/>
     <w:lsdException w:name="heading 1" w:uiPriority="9" w:qFormat="1"/>
     <w:lsdException w:name="heading 2" w:semiHidden="1" w:uiPriority="9" w:unhideWhenUsed="1" w:qFormat="1"/>
@@ -5324,7 +5501,6 @@
     <w:lsdException w:name="Smart Hyperlink" w:semiHidden="1" w:unhideWhenUsed="1"/>
     <w:lsdException w:name="Hashtag" w:semiHidden="1" w:unhideWhenUsed="1"/>
     <w:lsdException w:name="Unresolved Mention" w:semiHidden="1" w:unhideWhenUsed="1"/>
-    <w:lsdException w:name="Smart Link" w:semiHidden="1" w:unhideWhenUsed="1"/>
   </w:latentStyles>
   <w:style w:type="paragraph" w:default="1" w:styleId="Normal">
     <w:name w:val="Normal"/>
@@ -5764,6 +5940,33 @@
     <w:unhideWhenUsed/>
     <w:rsid w:val="008E27E3"/>
   </w:style>
+  <w:style w:type="paragraph" w:styleId="Textodebalo">
+    <w:name w:val="Balloon Text"/>
+    <w:basedOn w:val="Normal"/>
+    <w:link w:val="TextodebaloCarter"/>
+    <w:uiPriority w:val="99"/>
+    <w:semiHidden/>
+    <w:unhideWhenUsed/>
+    <w:rsid w:val="00645E01"/>
+    <w:rPr>
+      <w:rFonts w:ascii="Segoe UI" w:hAnsi="Segoe UI" w:cs="Segoe UI"/>
+      <w:sz w:val="18"/>
+      <w:szCs w:val="18"/>
+    </w:rPr>
+  </w:style>
+  <w:style w:type="character" w:customStyle="1" w:styleId="TextodebaloCarter">
+    <w:name w:val="Texto de balão Caráter"/>
+    <w:basedOn w:val="Tipodeletrapredefinidodopargrafo"/>
+    <w:link w:val="Textodebalo"/>
+    <w:uiPriority w:val="99"/>
+    <w:semiHidden/>
+    <w:rsid w:val="00645E01"/>
+    <w:rPr>
+      <w:rFonts w:ascii="Segoe UI" w:hAnsi="Segoe UI" w:cs="Segoe UI"/>
+      <w:sz w:val="18"/>
+      <w:szCs w:val="18"/>
+    </w:rPr>
+  </w:style>
 </w:styles>
 </file>
 
@@ -6086,7 +6289,7 @@
 </file>
 
 <file path=customXml/itemProps2.xml><?xml version="1.0" encoding="utf-8"?>
-<ds:datastoreItem xmlns:ds="http://schemas.openxmlformats.org/officeDocument/2006/customXml" ds:itemID="{B47A963B-C248-6B4F-AE22-4ED5639E7ADC}">
+<ds:datastoreItem xmlns:ds="http://schemas.openxmlformats.org/officeDocument/2006/customXml" ds:itemID="{F6FD1DAE-C1AF-4AD7-8391-7278FFC49097}">
   <ds:schemaRefs>
     <ds:schemaRef ds:uri="http://schemas.openxmlformats.org/officeDocument/2006/bibliography"/>
   </ds:schemaRefs>

</xml_diff>

<commit_message>
atributos de qualidade relatorio
</commit_message>
<xml_diff>
--- a/Relatório.docx
+++ b/Relatório.docx
@@ -134,7 +134,7 @@
               </mc:Choice>
               <mc:Fallback>
                 <w:pict>
-                  <v:rect w14:anchorId="366F45B8" id="Retângulo 132" o:spid="_x0000_s1026" style="position:absolute;left:0;text-align:left;margin-left:379.9pt;margin-top:19.15pt;width:63.55pt;height:84pt;z-index:251659264;visibility:visible;mso-wrap-style:square;mso-width-percent:0;mso-height-percent:0;mso-wrap-distance-left:9pt;mso-wrap-distance-top:0;mso-wrap-distance-right:9pt;mso-wrap-distance-bottom:0;mso-position-horizontal:absolute;mso-position-horizontal-relative:margin;mso-position-vertical:absolute;mso-position-vertical-relative:page;mso-width-percent:0;mso-height-percent:0;mso-width-relative:page;mso-height-relative:page;v-text-anchor:bottom" o:gfxdata="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" fillcolor="#4472c4 [3204]" stroked="f" strokeweight="1pt">
+                  <v:rect w14:anchorId="366F45B8" id="Retângulo 132" o:spid="_x0000_s1026" style="position:absolute;left:0;text-align:left;margin-left:379.9pt;margin-top:19.15pt;width:63.55pt;height:84pt;z-index:251659264;visibility:visible;mso-wrap-style:square;mso-width-percent:0;mso-height-percent:0;mso-wrap-distance-left:9pt;mso-wrap-distance-top:0;mso-wrap-distance-right:9pt;mso-wrap-distance-bottom:0;mso-position-horizontal:absolute;mso-position-horizontal-relative:margin;mso-position-vertical:absolute;mso-position-vertical-relative:page;mso-width-percent:0;mso-height-percent:0;mso-width-relative:page;mso-height-relative:page;v-text-anchor:bottom" o:gfxdata="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" fillcolor="#4472c4 [3204]" stroked="f" strokeweight="1pt">
                     <o:lock v:ext="edit" aspectratio="t"/>
                     <v:textbox inset="3.6pt,,3.6pt">
                       <w:txbxContent>
@@ -156,6 +156,7 @@
                               <w:calendar w:val="gregorian"/>
                             </w:date>
                           </w:sdtPr>
+                          <w:sdtEndPr/>
                           <w:sdtContent>
                             <w:p>
                               <w:pPr>
@@ -277,6 +278,7 @@
                                       <w:color w:val="4472C4" w:themeColor="accent1"/>
                                       <w:sz w:val="72"/>
                                       <w:szCs w:val="72"/>
+                                      <w:lang w:val="pt-PT"/>
                                     </w:rPr>
                                     <w:alias w:val="Título"/>
                                     <w:tag w:val=""/>
@@ -291,6 +293,7 @@
                                         <w:color w:val="4472C4" w:themeColor="accent1"/>
                                         <w:sz w:val="72"/>
                                         <w:szCs w:val="72"/>
+                                        <w:lang w:val="pt-PT"/>
                                       </w:rPr>
                                       <w:t>Trading Platform</w:t>
                                     </w:r>
@@ -299,6 +302,7 @@
                                         <w:color w:val="4472C4" w:themeColor="accent1"/>
                                         <w:sz w:val="72"/>
                                         <w:szCs w:val="72"/>
+                                        <w:lang w:val="pt-PT"/>
                                       </w:rPr>
                                       <w:t xml:space="preserve"> – 1ª </w:t>
                                     </w:r>
@@ -308,6 +312,7 @@
                                         <w:color w:val="4472C4" w:themeColor="accent1"/>
                                         <w:sz w:val="72"/>
                                         <w:szCs w:val="72"/>
+                                        <w:lang w:val="pt-PT"/>
                                       </w:rPr>
                                       <w:t>fase</w:t>
                                     </w:r>
@@ -449,7 +454,7 @@
                     <v:stroke joinstyle="miter"/>
                     <v:path gradientshapeok="t" o:connecttype="rect"/>
                   </v:shapetype>
-                  <v:shape id="Caixa de Texto 131" o:spid="_x0000_s1027" type="#_x0000_t202" style="position:absolute;left:0;text-align:left;margin-left:0;margin-top:0;width:391.3pt;height:529.2pt;z-index:251660288;visibility:visible;mso-wrap-style:square;mso-width-percent:0;mso-height-percent:350;mso-left-percent:77;mso-top-percent:540;mso-wrap-distance-left:14.4pt;mso-wrap-distance-top:0;mso-wrap-distance-right:14.4pt;mso-wrap-distance-bottom:0;mso-position-horizontal-relative:margin;mso-position-vertical-relative:page;mso-width-percent:0;mso-height-percent:350;mso-left-percent:77;mso-top-percent:540;mso-width-relative:margin;mso-height-relative:page;v-text-anchor:top" o:gfxdata="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" filled="f" stroked="f" strokeweight=".5pt">
+                  <v:shape id="Caixa de Texto 131" o:spid="_x0000_s1027" type="#_x0000_t202" style="position:absolute;left:0;text-align:left;margin-left:0;margin-top:0;width:391.3pt;height:529.2pt;z-index:251660288;visibility:visible;mso-wrap-style:square;mso-width-percent:0;mso-height-percent:350;mso-left-percent:77;mso-top-percent:540;mso-wrap-distance-left:14.4pt;mso-wrap-distance-top:0;mso-wrap-distance-right:14.4pt;mso-wrap-distance-bottom:0;mso-position-horizontal-relative:margin;mso-position-vertical-relative:page;mso-width-percent:0;mso-height-percent:350;mso-left-percent:77;mso-top-percent:540;mso-width-relative:margin;mso-height-relative:page;v-text-anchor:top" o:gfxdata="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" filled="f" stroked="f" strokeweight=".5pt">
                     <v:textbox style="mso-fit-shape-to-text:t" inset="0,0,0,0">
                       <w:txbxContent>
                         <w:p>
@@ -469,6 +474,7 @@
                                 <w:color w:val="4472C4" w:themeColor="accent1"/>
                                 <w:sz w:val="72"/>
                                 <w:szCs w:val="72"/>
+                                <w:lang w:val="pt-PT"/>
                               </w:rPr>
                               <w:alias w:val="Título"/>
                               <w:tag w:val=""/>
@@ -483,6 +489,7 @@
                                   <w:color w:val="4472C4" w:themeColor="accent1"/>
                                   <w:sz w:val="72"/>
                                   <w:szCs w:val="72"/>
+                                  <w:lang w:val="pt-PT"/>
                                 </w:rPr>
                                 <w:t>Trading Platform</w:t>
                               </w:r>
@@ -491,6 +498,7 @@
                                   <w:color w:val="4472C4" w:themeColor="accent1"/>
                                   <w:sz w:val="72"/>
                                   <w:szCs w:val="72"/>
+                                  <w:lang w:val="pt-PT"/>
                                 </w:rPr>
                                 <w:t xml:space="preserve"> – 1ª </w:t>
                               </w:r>
@@ -500,6 +508,7 @@
                                   <w:color w:val="4472C4" w:themeColor="accent1"/>
                                   <w:sz w:val="72"/>
                                   <w:szCs w:val="72"/>
+                                  <w:lang w:val="pt-PT"/>
                                 </w:rPr>
                                 <w:t>fase</w:t>
                               </w:r>
@@ -705,8 +714,6 @@
           <w:r>
             <w:t>Índice</w:t>
           </w:r>
-          <w:bookmarkStart w:id="0" w:name="_GoBack"/>
-          <w:bookmarkEnd w:id="0"/>
         </w:p>
         <w:p>
           <w:pPr>
@@ -3105,12 +3112,12 @@
       <w:pPr>
         <w:pStyle w:val="Ttulo1"/>
       </w:pPr>
-      <w:bookmarkStart w:id="1" w:name="_Toc22477674"/>
+      <w:bookmarkStart w:id="0" w:name="_Toc22477674"/>
       <w:r>
         <w:lastRenderedPageBreak/>
         <w:t>Introdução</w:t>
       </w:r>
-      <w:bookmarkEnd w:id="1"/>
+      <w:bookmarkEnd w:id="0"/>
     </w:p>
     <w:p>
       <w:pPr>
@@ -3159,38 +3166,38 @@
       <w:pPr>
         <w:pStyle w:val="Ttulo1"/>
       </w:pPr>
-      <w:bookmarkStart w:id="2" w:name="_Toc22477675"/>
+      <w:bookmarkStart w:id="1" w:name="_Toc22477675"/>
       <w:r>
         <w:lastRenderedPageBreak/>
         <w:t>Modelo de Domínio</w:t>
       </w:r>
+      <w:bookmarkEnd w:id="1"/>
+    </w:p>
+    <w:p>
+      <w:pPr>
+        <w:ind w:firstLine="708"/>
+      </w:pPr>
+      <w:r>
+        <w:t xml:space="preserve">Neste capítulo </w:t>
+      </w:r>
+      <w:r>
+        <w:t>apresentar-se-á as principais entidades do sistema em questão e ainda as relações que essas entidades estabelecem entre si. Tudo isto será baseado em algumas plataformas já existentes no mercado e a forma como estas trabalham.</w:t>
+      </w:r>
+    </w:p>
+    <w:p>
+      <w:pPr>
+        <w:ind w:firstLine="708"/>
+      </w:pPr>
+    </w:p>
+    <w:p>
+      <w:pPr>
+        <w:pStyle w:val="Ttulo2"/>
+      </w:pPr>
+      <w:bookmarkStart w:id="2" w:name="_Toc22477676"/>
+      <w:r>
+        <w:t>Principais entidades da plataforma:</w:t>
+      </w:r>
       <w:bookmarkEnd w:id="2"/>
-    </w:p>
-    <w:p>
-      <w:pPr>
-        <w:ind w:firstLine="708"/>
-      </w:pPr>
-      <w:r>
-        <w:t xml:space="preserve">Neste capítulo </w:t>
-      </w:r>
-      <w:r>
-        <w:t>apresentar-se-á as principais entidades do sistema em questão e ainda as relações que essas entidades estabelecem entre si. Tudo isto será baseado em algumas plataformas já existentes no mercado e a forma como estas trabalham.</w:t>
-      </w:r>
-    </w:p>
-    <w:p>
-      <w:pPr>
-        <w:ind w:firstLine="708"/>
-      </w:pPr>
-    </w:p>
-    <w:p>
-      <w:pPr>
-        <w:pStyle w:val="Ttulo2"/>
-      </w:pPr>
-      <w:bookmarkStart w:id="3" w:name="_Toc22477676"/>
-      <w:r>
-        <w:t>Principais entidades da plataforma:</w:t>
-      </w:r>
-      <w:bookmarkEnd w:id="3"/>
     </w:p>
     <w:p>
       <w:pPr>
@@ -3279,11 +3286,11 @@
       <w:pPr>
         <w:pStyle w:val="Ttulo2"/>
       </w:pPr>
-      <w:bookmarkStart w:id="4" w:name="_Toc22477677"/>
+      <w:bookmarkStart w:id="3" w:name="_Toc22477677"/>
       <w:r>
         <w:t>Descrição do modelo de domínio</w:t>
       </w:r>
-      <w:bookmarkEnd w:id="4"/>
+      <w:bookmarkEnd w:id="3"/>
     </w:p>
     <w:p>
       <w:r>
@@ -3337,7 +3344,7 @@
       <w:pPr>
         <w:pStyle w:val="Ttulo1"/>
       </w:pPr>
-      <w:bookmarkStart w:id="5" w:name="_Toc22477678"/>
+      <w:bookmarkStart w:id="4" w:name="_Toc22477678"/>
       <w:r>
         <w:lastRenderedPageBreak/>
         <w:t>F</w:t>
@@ -3345,7 +3352,7 @@
       <w:r>
         <w:t>uncionalidades do sistema</w:t>
       </w:r>
-      <w:bookmarkEnd w:id="5"/>
+      <w:bookmarkEnd w:id="4"/>
     </w:p>
     <w:p>
       <w:r>
@@ -3468,11 +3475,11 @@
       <w:pPr>
         <w:pStyle w:val="Ttulo1"/>
       </w:pPr>
-      <w:bookmarkStart w:id="6" w:name="_Toc22477679"/>
+      <w:bookmarkStart w:id="5" w:name="_Toc22477679"/>
       <w:r>
         <w:t>Diagrama de use cases</w:t>
       </w:r>
-      <w:bookmarkEnd w:id="6"/>
+      <w:bookmarkEnd w:id="5"/>
     </w:p>
     <w:p>
       <w:pPr>
@@ -3534,35 +3541,22 @@
         <w:pStyle w:val="Legenda"/>
         <w:jc w:val="center"/>
       </w:pPr>
-      <w:bookmarkStart w:id="7" w:name="_Toc22477697"/>
+      <w:bookmarkStart w:id="6" w:name="_Toc22477697"/>
       <w:r>
         <w:t xml:space="preserve">Figura </w:t>
       </w:r>
-      <w:r>
-        <w:fldChar w:fldCharType="begin"/>
-      </w:r>
-      <w:r>
-        <w:instrText xml:space="preserve"> SEQ Figura \* ARABIC </w:instrText>
-      </w:r>
-      <w:r>
-        <w:fldChar w:fldCharType="separate"/>
-      </w:r>
-      <w:r>
-        <w:rPr>
-          <w:noProof/>
-        </w:rPr>
-        <w:t>1</w:t>
-      </w:r>
-      <w:r>
-        <w:rPr>
-          <w:noProof/>
-        </w:rPr>
-        <w:fldChar w:fldCharType="end"/>
-      </w:r>
+      <w:fldSimple w:instr=" SEQ Figura \* ARABIC ">
+        <w:r>
+          <w:rPr>
+            <w:noProof/>
+          </w:rPr>
+          <w:t>1</w:t>
+        </w:r>
+      </w:fldSimple>
       <w:r>
         <w:t xml:space="preserve"> - Diagrama de Use Cases</w:t>
       </w:r>
-      <w:bookmarkEnd w:id="7"/>
+      <w:bookmarkEnd w:id="6"/>
     </w:p>
     <w:p>
       <w:pPr>
@@ -3590,7 +3584,7 @@
       <w:pPr>
         <w:pStyle w:val="Ttulo2"/>
       </w:pPr>
-      <w:bookmarkStart w:id="8" w:name="_Toc22477680"/>
+      <w:bookmarkStart w:id="7" w:name="_Toc22477680"/>
       <w:proofErr w:type="gramStart"/>
       <w:r>
         <w:t>Use Case</w:t>
@@ -3599,7 +3593,7 @@
       <w:r>
         <w:t xml:space="preserve"> – Compra de CFD</w:t>
       </w:r>
-      <w:bookmarkEnd w:id="8"/>
+      <w:bookmarkEnd w:id="7"/>
     </w:p>
     <w:p>
       <w:pPr>
@@ -3652,42 +3646,29 @@
         <w:pStyle w:val="Legenda"/>
         <w:jc w:val="center"/>
       </w:pPr>
-      <w:bookmarkStart w:id="9" w:name="_Toc22477698"/>
+      <w:bookmarkStart w:id="8" w:name="_Toc22477698"/>
       <w:r>
         <w:t xml:space="preserve">Figura </w:t>
       </w:r>
-      <w:r>
-        <w:fldChar w:fldCharType="begin"/>
-      </w:r>
-      <w:r>
-        <w:instrText xml:space="preserve"> SEQ Figura \* ARABIC </w:instrText>
-      </w:r>
-      <w:r>
-        <w:fldChar w:fldCharType="separate"/>
-      </w:r>
-      <w:r>
-        <w:rPr>
-          <w:noProof/>
-        </w:rPr>
-        <w:t>2</w:t>
-      </w:r>
-      <w:r>
-        <w:rPr>
-          <w:noProof/>
-        </w:rPr>
-        <w:fldChar w:fldCharType="end"/>
-      </w:r>
+      <w:fldSimple w:instr=" SEQ Figura \* ARABIC ">
+        <w:r>
+          <w:rPr>
+            <w:noProof/>
+          </w:rPr>
+          <w:t>2</w:t>
+        </w:r>
+      </w:fldSimple>
       <w:r>
         <w:t xml:space="preserve"> - Use Case - Compra de CFD</w:t>
       </w:r>
-      <w:bookmarkEnd w:id="9"/>
+      <w:bookmarkEnd w:id="8"/>
     </w:p>
     <w:p/>
     <w:p>
       <w:pPr>
         <w:pStyle w:val="Ttulo2"/>
       </w:pPr>
-      <w:bookmarkStart w:id="10" w:name="_Toc22477681"/>
+      <w:bookmarkStart w:id="9" w:name="_Toc22477681"/>
       <w:proofErr w:type="gramStart"/>
       <w:r>
         <w:lastRenderedPageBreak/>
@@ -3697,7 +3678,7 @@
       <w:r>
         <w:t xml:space="preserve"> – Venda de CFD</w:t>
       </w:r>
-      <w:bookmarkEnd w:id="10"/>
+      <w:bookmarkEnd w:id="9"/>
     </w:p>
     <w:p>
       <w:pPr>
@@ -3750,35 +3731,22 @@
         <w:pStyle w:val="Legenda"/>
         <w:jc w:val="center"/>
       </w:pPr>
-      <w:bookmarkStart w:id="11" w:name="_Toc22477699"/>
+      <w:bookmarkStart w:id="10" w:name="_Toc22477699"/>
       <w:r>
         <w:t xml:space="preserve">Figura </w:t>
       </w:r>
-      <w:r>
-        <w:fldChar w:fldCharType="begin"/>
-      </w:r>
-      <w:r>
-        <w:instrText xml:space="preserve"> SEQ Figura \* ARABIC </w:instrText>
-      </w:r>
-      <w:r>
-        <w:fldChar w:fldCharType="separate"/>
-      </w:r>
-      <w:r>
-        <w:rPr>
-          <w:noProof/>
-        </w:rPr>
-        <w:t>3</w:t>
-      </w:r>
-      <w:r>
-        <w:rPr>
-          <w:noProof/>
-        </w:rPr>
-        <w:fldChar w:fldCharType="end"/>
-      </w:r>
+      <w:fldSimple w:instr=" SEQ Figura \* ARABIC ">
+        <w:r>
+          <w:rPr>
+            <w:noProof/>
+          </w:rPr>
+          <w:t>3</w:t>
+        </w:r>
+      </w:fldSimple>
       <w:r>
         <w:t xml:space="preserve"> - Use Case - Venda de CFD</w:t>
       </w:r>
-      <w:bookmarkEnd w:id="11"/>
+      <w:bookmarkEnd w:id="10"/>
     </w:p>
     <w:p>
       <w:pPr>
@@ -3787,7 +3755,7 @@
           <w:lang w:val="en-US"/>
         </w:rPr>
       </w:pPr>
-      <w:bookmarkStart w:id="12" w:name="_Toc22477682"/>
+      <w:bookmarkStart w:id="11" w:name="_Toc22477682"/>
       <w:proofErr w:type="spellStart"/>
       <w:r>
         <w:rPr>
@@ -3802,7 +3770,7 @@
         </w:rPr>
         <w:t xml:space="preserve"> de Stop Loss/Top Profit</w:t>
       </w:r>
-      <w:bookmarkEnd w:id="12"/>
+      <w:bookmarkEnd w:id="11"/>
     </w:p>
     <w:p>
       <w:pPr>
@@ -3859,7 +3827,7 @@
           <w:lang w:val="en-US"/>
         </w:rPr>
       </w:pPr>
-      <w:bookmarkStart w:id="13" w:name="_Toc22477700"/>
+      <w:bookmarkStart w:id="12" w:name="_Toc22477700"/>
       <w:proofErr w:type="spellStart"/>
       <w:r>
         <w:rPr>
@@ -3916,19 +3884,16 @@
         </w:rPr>
         <w:t xml:space="preserve"> de Stop Loss/Top Profit</w:t>
       </w:r>
-      <w:bookmarkEnd w:id="13"/>
+      <w:bookmarkEnd w:id="12"/>
     </w:p>
     <w:p>
       <w:pPr>
         <w:pStyle w:val="Ttulo1"/>
       </w:pPr>
       <w:r>
-        <w:rPr>
-          <w:lang w:val="en-US"/>
-        </w:rPr>
         <w:br w:type="page"/>
       </w:r>
-      <w:bookmarkStart w:id="14" w:name="_Toc22477683"/>
+      <w:bookmarkStart w:id="13" w:name="_Toc22477683"/>
       <w:proofErr w:type="spellStart"/>
       <w:r>
         <w:lastRenderedPageBreak/>
@@ -3941,7 +3906,7 @@
       <w:r>
         <w:t xml:space="preserve"> da plataforma</w:t>
       </w:r>
-      <w:bookmarkEnd w:id="14"/>
+      <w:bookmarkEnd w:id="13"/>
     </w:p>
     <w:p>
       <w:r>
@@ -3953,11 +3918,11 @@
       <w:pPr>
         <w:pStyle w:val="Ttulo2"/>
       </w:pPr>
-      <w:bookmarkStart w:id="15" w:name="_Toc22477684"/>
+      <w:bookmarkStart w:id="14" w:name="_Toc22477684"/>
       <w:r>
         <w:t>Menu Inicial</w:t>
       </w:r>
-      <w:bookmarkEnd w:id="15"/>
+      <w:bookmarkEnd w:id="14"/>
     </w:p>
     <w:p>
       <w:pPr>
@@ -4015,45 +3980,32 @@
         <w:pStyle w:val="Legenda"/>
         <w:jc w:val="center"/>
       </w:pPr>
-      <w:bookmarkStart w:id="16" w:name="_Toc22477701"/>
+      <w:bookmarkStart w:id="15" w:name="_Toc22477701"/>
       <w:r>
         <w:t xml:space="preserve">Figura </w:t>
       </w:r>
-      <w:r>
-        <w:fldChar w:fldCharType="begin"/>
-      </w:r>
-      <w:r>
-        <w:instrText xml:space="preserve"> SEQ Figura \* ARABIC </w:instrText>
-      </w:r>
-      <w:r>
-        <w:fldChar w:fldCharType="separate"/>
-      </w:r>
-      <w:r>
-        <w:rPr>
-          <w:noProof/>
-        </w:rPr>
-        <w:t>5</w:t>
-      </w:r>
-      <w:r>
-        <w:rPr>
-          <w:noProof/>
-        </w:rPr>
-        <w:fldChar w:fldCharType="end"/>
-      </w:r>
+      <w:fldSimple w:instr=" SEQ Figura \* ARABIC ">
+        <w:r>
+          <w:rPr>
+            <w:noProof/>
+          </w:rPr>
+          <w:t>5</w:t>
+        </w:r>
+      </w:fldSimple>
       <w:r>
         <w:t xml:space="preserve"> - Menu Inicial</w:t>
       </w:r>
+      <w:bookmarkEnd w:id="15"/>
+    </w:p>
+    <w:p>
+      <w:pPr>
+        <w:pStyle w:val="Ttulo2"/>
+      </w:pPr>
+      <w:bookmarkStart w:id="16" w:name="_Toc22477685"/>
+      <w:r>
+        <w:t>Menu de registo</w:t>
+      </w:r>
       <w:bookmarkEnd w:id="16"/>
-    </w:p>
-    <w:p>
-      <w:pPr>
-        <w:pStyle w:val="Ttulo2"/>
-      </w:pPr>
-      <w:bookmarkStart w:id="17" w:name="_Toc22477685"/>
-      <w:r>
-        <w:t>Menu de registo</w:t>
-      </w:r>
-      <w:bookmarkEnd w:id="17"/>
     </w:p>
     <w:p>
       <w:pPr>
@@ -4112,45 +4064,32 @@
         <w:pStyle w:val="Legenda"/>
         <w:jc w:val="center"/>
       </w:pPr>
-      <w:bookmarkStart w:id="18" w:name="_Toc22477702"/>
+      <w:bookmarkStart w:id="17" w:name="_Toc22477702"/>
       <w:r>
         <w:t xml:space="preserve">Figura </w:t>
       </w:r>
-      <w:r>
-        <w:fldChar w:fldCharType="begin"/>
-      </w:r>
-      <w:r>
-        <w:instrText xml:space="preserve"> SEQ Figura \* ARABIC </w:instrText>
-      </w:r>
-      <w:r>
-        <w:fldChar w:fldCharType="separate"/>
-      </w:r>
-      <w:r>
-        <w:rPr>
-          <w:noProof/>
-        </w:rPr>
-        <w:t>6</w:t>
-      </w:r>
-      <w:r>
-        <w:rPr>
-          <w:noProof/>
-        </w:rPr>
-        <w:fldChar w:fldCharType="end"/>
-      </w:r>
+      <w:fldSimple w:instr=" SEQ Figura \* ARABIC ">
+        <w:r>
+          <w:rPr>
+            <w:noProof/>
+          </w:rPr>
+          <w:t>6</w:t>
+        </w:r>
+      </w:fldSimple>
       <w:r>
         <w:t xml:space="preserve"> - Menu de registo</w:t>
       </w:r>
+      <w:bookmarkEnd w:id="17"/>
+    </w:p>
+    <w:p>
+      <w:pPr>
+        <w:pStyle w:val="Ttulo2"/>
+      </w:pPr>
+      <w:bookmarkStart w:id="18" w:name="_Toc22477686"/>
+      <w:r>
+        <w:t>Menu de utilizador</w:t>
+      </w:r>
       <w:bookmarkEnd w:id="18"/>
-    </w:p>
-    <w:p>
-      <w:pPr>
-        <w:pStyle w:val="Ttulo2"/>
-      </w:pPr>
-      <w:bookmarkStart w:id="19" w:name="_Toc22477686"/>
-      <w:r>
-        <w:t>Menu de utilizador</w:t>
-      </w:r>
-      <w:bookmarkEnd w:id="19"/>
     </w:p>
     <w:p>
       <w:pPr>
@@ -4208,45 +4147,32 @@
         <w:pStyle w:val="Legenda"/>
         <w:jc w:val="center"/>
       </w:pPr>
-      <w:bookmarkStart w:id="20" w:name="_Toc22477703"/>
+      <w:bookmarkStart w:id="19" w:name="_Toc22477703"/>
       <w:r>
         <w:t xml:space="preserve">Figura </w:t>
       </w:r>
-      <w:r>
-        <w:fldChar w:fldCharType="begin"/>
-      </w:r>
-      <w:r>
-        <w:instrText xml:space="preserve"> SEQ Figura \* ARABIC </w:instrText>
-      </w:r>
-      <w:r>
-        <w:fldChar w:fldCharType="separate"/>
-      </w:r>
-      <w:r>
-        <w:rPr>
-          <w:noProof/>
-        </w:rPr>
-        <w:t>7</w:t>
-      </w:r>
-      <w:r>
-        <w:rPr>
-          <w:noProof/>
-        </w:rPr>
-        <w:fldChar w:fldCharType="end"/>
-      </w:r>
+      <w:fldSimple w:instr=" SEQ Figura \* ARABIC ">
+        <w:r>
+          <w:rPr>
+            <w:noProof/>
+          </w:rPr>
+          <w:t>7</w:t>
+        </w:r>
+      </w:fldSimple>
       <w:r>
         <w:t xml:space="preserve"> - Menu de utilizador</w:t>
       </w:r>
+      <w:bookmarkEnd w:id="19"/>
+    </w:p>
+    <w:p>
+      <w:pPr>
+        <w:pStyle w:val="Ttulo2"/>
+      </w:pPr>
+      <w:bookmarkStart w:id="20" w:name="_Toc22477687"/>
+      <w:r>
+        <w:t>Menu “Comprar CFD”</w:t>
+      </w:r>
       <w:bookmarkEnd w:id="20"/>
-    </w:p>
-    <w:p>
-      <w:pPr>
-        <w:pStyle w:val="Ttulo2"/>
-      </w:pPr>
-      <w:bookmarkStart w:id="21" w:name="_Toc22477687"/>
-      <w:r>
-        <w:t>Menu “Comprar CFD”</w:t>
-      </w:r>
-      <w:bookmarkEnd w:id="21"/>
     </w:p>
     <w:p>
       <w:pPr>
@@ -4304,45 +4230,32 @@
         <w:pStyle w:val="Legenda"/>
         <w:jc w:val="center"/>
       </w:pPr>
-      <w:bookmarkStart w:id="22" w:name="_Toc22477704"/>
+      <w:bookmarkStart w:id="21" w:name="_Toc22477704"/>
       <w:r>
         <w:t xml:space="preserve">Figura </w:t>
       </w:r>
-      <w:r>
-        <w:fldChar w:fldCharType="begin"/>
-      </w:r>
-      <w:r>
-        <w:instrText xml:space="preserve"> SEQ Figura \* ARABIC </w:instrText>
-      </w:r>
-      <w:r>
-        <w:fldChar w:fldCharType="separate"/>
-      </w:r>
-      <w:r>
-        <w:rPr>
-          <w:noProof/>
-        </w:rPr>
-        <w:t>8</w:t>
-      </w:r>
-      <w:r>
-        <w:rPr>
-          <w:noProof/>
-        </w:rPr>
-        <w:fldChar w:fldCharType="end"/>
-      </w:r>
+      <w:fldSimple w:instr=" SEQ Figura \* ARABIC ">
+        <w:r>
+          <w:rPr>
+            <w:noProof/>
+          </w:rPr>
+          <w:t>8</w:t>
+        </w:r>
+      </w:fldSimple>
       <w:r>
         <w:t xml:space="preserve"> - Menu "Comprar CFD"</w:t>
       </w:r>
+      <w:bookmarkEnd w:id="21"/>
+    </w:p>
+    <w:p>
+      <w:pPr>
+        <w:pStyle w:val="Ttulo2"/>
+      </w:pPr>
+      <w:bookmarkStart w:id="22" w:name="_Toc22477688"/>
+      <w:r>
+        <w:t>Menu “Ver portfolio”</w:t>
+      </w:r>
       <w:bookmarkEnd w:id="22"/>
-    </w:p>
-    <w:p>
-      <w:pPr>
-        <w:pStyle w:val="Ttulo2"/>
-      </w:pPr>
-      <w:bookmarkStart w:id="23" w:name="_Toc22477688"/>
-      <w:r>
-        <w:t>Menu “Ver portfolio”</w:t>
-      </w:r>
-      <w:bookmarkEnd w:id="23"/>
     </w:p>
     <w:p>
       <w:pPr>
@@ -4401,41 +4314,28 @@
         <w:pStyle w:val="Legenda"/>
         <w:jc w:val="center"/>
       </w:pPr>
-      <w:bookmarkStart w:id="24" w:name="_Toc22477705"/>
+      <w:bookmarkStart w:id="23" w:name="_Toc22477705"/>
       <w:r>
         <w:t xml:space="preserve">Figura </w:t>
       </w:r>
-      <w:r>
-        <w:fldChar w:fldCharType="begin"/>
-      </w:r>
-      <w:r>
-        <w:instrText xml:space="preserve"> SEQ Figura \* ARABIC </w:instrText>
-      </w:r>
-      <w:r>
-        <w:fldChar w:fldCharType="separate"/>
-      </w:r>
-      <w:r>
-        <w:rPr>
-          <w:noProof/>
-        </w:rPr>
-        <w:t>9</w:t>
-      </w:r>
-      <w:r>
-        <w:rPr>
-          <w:noProof/>
-        </w:rPr>
-        <w:fldChar w:fldCharType="end"/>
-      </w:r>
+      <w:fldSimple w:instr=" SEQ Figura \* ARABIC ">
+        <w:r>
+          <w:rPr>
+            <w:noProof/>
+          </w:rPr>
+          <w:t>9</w:t>
+        </w:r>
+      </w:fldSimple>
       <w:r>
         <w:t xml:space="preserve"> - Menu "Ver portfolio"</w:t>
       </w:r>
-      <w:bookmarkEnd w:id="24"/>
+      <w:bookmarkEnd w:id="23"/>
     </w:p>
     <w:p>
       <w:pPr>
         <w:pStyle w:val="Ttulo2"/>
       </w:pPr>
-      <w:bookmarkStart w:id="25" w:name="_Toc22477689"/>
+      <w:bookmarkStart w:id="24" w:name="_Toc22477689"/>
       <w:r>
         <w:lastRenderedPageBreak/>
         <w:t xml:space="preserve">Menu “Ver </w:t>
@@ -4448,7 +4348,7 @@
       <w:r>
         <w:t xml:space="preserve"> em posse”</w:t>
       </w:r>
-      <w:bookmarkEnd w:id="25"/>
+      <w:bookmarkEnd w:id="24"/>
     </w:p>
     <w:p>
       <w:pPr>
@@ -4507,31 +4407,18 @@
         <w:pStyle w:val="Legenda"/>
         <w:jc w:val="center"/>
       </w:pPr>
-      <w:bookmarkStart w:id="26" w:name="_Toc22477706"/>
+      <w:bookmarkStart w:id="25" w:name="_Toc22477706"/>
       <w:r>
         <w:t xml:space="preserve">Figura </w:t>
       </w:r>
-      <w:r>
-        <w:fldChar w:fldCharType="begin"/>
-      </w:r>
-      <w:r>
-        <w:instrText xml:space="preserve"> SEQ Figura \* ARABIC </w:instrText>
-      </w:r>
-      <w:r>
-        <w:fldChar w:fldCharType="separate"/>
-      </w:r>
-      <w:r>
-        <w:rPr>
-          <w:noProof/>
-        </w:rPr>
-        <w:t>10</w:t>
-      </w:r>
-      <w:r>
-        <w:rPr>
-          <w:noProof/>
-        </w:rPr>
-        <w:fldChar w:fldCharType="end"/>
-      </w:r>
+      <w:fldSimple w:instr=" SEQ Figura \* ARABIC ">
+        <w:r>
+          <w:rPr>
+            <w:noProof/>
+          </w:rPr>
+          <w:t>10</w:t>
+        </w:r>
+      </w:fldSimple>
       <w:r>
         <w:t xml:space="preserve"> - Menu "Ver </w:t>
       </w:r>
@@ -4543,29 +4430,29 @@
       <w:r>
         <w:t xml:space="preserve"> em posse"</w:t>
       </w:r>
+      <w:bookmarkEnd w:id="25"/>
+    </w:p>
+    <w:p>
+      <w:pPr>
+        <w:pStyle w:val="Ttulo2"/>
+      </w:pPr>
+      <w:bookmarkStart w:id="26" w:name="_Toc22477690"/>
+      <w:r>
+        <w:t xml:space="preserve">Menu de definição de Top </w:t>
+      </w:r>
+      <w:proofErr w:type="spellStart"/>
+      <w:r>
+        <w:t>Profit</w:t>
+      </w:r>
+      <w:proofErr w:type="spellEnd"/>
+      <w:r>
+        <w:t xml:space="preserve">/Stop </w:t>
+      </w:r>
+      <w:proofErr w:type="spellStart"/>
+      <w:r>
+        <w:t>Loss</w:t>
+      </w:r>
       <w:bookmarkEnd w:id="26"/>
-    </w:p>
-    <w:p>
-      <w:pPr>
-        <w:pStyle w:val="Ttulo2"/>
-      </w:pPr>
-      <w:bookmarkStart w:id="27" w:name="_Toc22477690"/>
-      <w:r>
-        <w:t xml:space="preserve">Menu de definição de Top </w:t>
-      </w:r>
-      <w:proofErr w:type="spellStart"/>
-      <w:r>
-        <w:t>Profit</w:t>
-      </w:r>
-      <w:proofErr w:type="spellEnd"/>
-      <w:r>
-        <w:t xml:space="preserve">/Stop </w:t>
-      </w:r>
-      <w:proofErr w:type="spellStart"/>
-      <w:r>
-        <w:t>Loss</w:t>
-      </w:r>
-      <w:bookmarkEnd w:id="27"/>
       <w:proofErr w:type="spellEnd"/>
     </w:p>
     <w:p>
@@ -4625,31 +4512,18 @@
         <w:pStyle w:val="Legenda"/>
         <w:jc w:val="center"/>
       </w:pPr>
-      <w:bookmarkStart w:id="28" w:name="_Toc22477707"/>
+      <w:bookmarkStart w:id="27" w:name="_Toc22477707"/>
       <w:r>
         <w:t xml:space="preserve">Figura </w:t>
       </w:r>
-      <w:r>
-        <w:fldChar w:fldCharType="begin"/>
-      </w:r>
-      <w:r>
-        <w:instrText xml:space="preserve"> SEQ Figura \* ARABIC </w:instrText>
-      </w:r>
-      <w:r>
-        <w:fldChar w:fldCharType="separate"/>
-      </w:r>
-      <w:r>
-        <w:rPr>
-          <w:noProof/>
-        </w:rPr>
-        <w:t>11</w:t>
-      </w:r>
-      <w:r>
-        <w:rPr>
-          <w:noProof/>
-        </w:rPr>
-        <w:fldChar w:fldCharType="end"/>
-      </w:r>
+      <w:fldSimple w:instr=" SEQ Figura \* ARABIC ">
+        <w:r>
+          <w:rPr>
+            <w:noProof/>
+          </w:rPr>
+          <w:t>11</w:t>
+        </w:r>
+      </w:fldSimple>
       <w:r>
         <w:t xml:space="preserve"> - Menu de definição de Top </w:t>
       </w:r>
@@ -4665,18 +4539,18 @@
       <w:r>
         <w:t>Loss</w:t>
       </w:r>
+      <w:bookmarkEnd w:id="27"/>
+      <w:proofErr w:type="spellEnd"/>
+    </w:p>
+    <w:p>
+      <w:pPr>
+        <w:pStyle w:val="Ttulo2"/>
+      </w:pPr>
+      <w:bookmarkStart w:id="28" w:name="_Toc22477691"/>
+      <w:r>
+        <w:t>Menu de CFD possuído</w:t>
+      </w:r>
       <w:bookmarkEnd w:id="28"/>
-      <w:proofErr w:type="spellEnd"/>
-    </w:p>
-    <w:p>
-      <w:pPr>
-        <w:pStyle w:val="Ttulo2"/>
-      </w:pPr>
-      <w:bookmarkStart w:id="29" w:name="_Toc22477691"/>
-      <w:r>
-        <w:t>Menu de CFD possuído</w:t>
-      </w:r>
-      <w:bookmarkEnd w:id="29"/>
     </w:p>
     <w:p>
       <w:pPr>
@@ -4735,35 +4609,22 @@
         <w:pStyle w:val="Legenda"/>
         <w:jc w:val="center"/>
       </w:pPr>
-      <w:bookmarkStart w:id="30" w:name="_Toc22477708"/>
+      <w:bookmarkStart w:id="29" w:name="_Toc22477708"/>
       <w:r>
         <w:t xml:space="preserve">Figura </w:t>
       </w:r>
-      <w:r>
-        <w:fldChar w:fldCharType="begin"/>
-      </w:r>
-      <w:r>
-        <w:instrText xml:space="preserve"> SEQ Figura \* ARABIC </w:instrText>
-      </w:r>
-      <w:r>
-        <w:fldChar w:fldCharType="separate"/>
-      </w:r>
-      <w:r>
-        <w:rPr>
-          <w:noProof/>
-        </w:rPr>
-        <w:t>12</w:t>
-      </w:r>
-      <w:r>
-        <w:rPr>
-          <w:noProof/>
-        </w:rPr>
-        <w:fldChar w:fldCharType="end"/>
-      </w:r>
+      <w:fldSimple w:instr=" SEQ Figura \* ARABIC ">
+        <w:r>
+          <w:rPr>
+            <w:noProof/>
+          </w:rPr>
+          <w:t>12</w:t>
+        </w:r>
+      </w:fldSimple>
       <w:r>
         <w:t xml:space="preserve"> - Menu de CFD possuído</w:t>
       </w:r>
-      <w:bookmarkEnd w:id="30"/>
+      <w:bookmarkEnd w:id="29"/>
     </w:p>
     <w:p>
       <w:pPr>
@@ -4778,12 +4639,104 @@
       <w:pPr>
         <w:pStyle w:val="Ttulo1"/>
       </w:pPr>
-      <w:bookmarkStart w:id="31" w:name="_Toc22477692"/>
+      <w:bookmarkStart w:id="30" w:name="_Toc22477692"/>
+      <w:r>
+        <w:lastRenderedPageBreak/>
+        <w:t>Atributos de qualidade e cenários</w:t>
+      </w:r>
+    </w:p>
+    <w:p>
+      <w:r>
+        <w:tab/>
+        <w:t xml:space="preserve">Como principais atributos de qualidade foram escolhidos a </w:t>
+      </w:r>
+      <w:r>
+        <w:rPr>
+          <w:b/>
+          <w:bCs/>
+        </w:rPr>
+        <w:t>usabilidade</w:t>
+      </w:r>
+      <w:r>
+        <w:t xml:space="preserve"> e </w:t>
+      </w:r>
+      <w:proofErr w:type="spellStart"/>
+      <w:r>
+        <w:rPr>
+          <w:b/>
+          <w:bCs/>
+        </w:rPr>
+        <w:t>manutenibilidade</w:t>
+      </w:r>
+      <w:proofErr w:type="spellEnd"/>
+      <w:r>
+        <w:t>.</w:t>
+      </w:r>
+    </w:p>
+    <w:p>
+      <w:r>
+        <w:tab/>
+        <w:t xml:space="preserve">Sendo o nosso principal foco o utilizador, ter um sistema </w:t>
+      </w:r>
+      <w:r>
+        <w:t>com o qual o utilizador se sinta confortável a utilizar é uma prioridade. Por isso, é necessário que o sistema tenha uma interface amigável, não apresentar um grande nível de complexidade, isto é, as suas funcionalidades sejam facilmente aprendidas pelo utilizador, ser um sistema que evolua de acordo com as necessidades dos mesmos.</w:t>
+      </w:r>
+    </w:p>
+    <w:p>
+      <w:r>
+        <w:tab/>
+      </w:r>
+      <w:proofErr w:type="gramStart"/>
+      <w:r>
+        <w:t>Por outro lado, a evolução e o acréscimo</w:t>
+      </w:r>
+      <w:proofErr w:type="gramEnd"/>
+      <w:r>
+        <w:t xml:space="preserve"> de funcionalidades ao sistema é também algo importante para que o sistema continue a corresponder as necessidades dos seus utilizadores. Deste modo, a </w:t>
+      </w:r>
+      <w:proofErr w:type="spellStart"/>
+      <w:r>
+        <w:t>manutenibilidade</w:t>
+      </w:r>
+      <w:proofErr w:type="spellEnd"/>
+      <w:r>
+        <w:t xml:space="preserve"> é um aspeto essencial para que</w:t>
+      </w:r>
+      <w:r>
+        <w:t xml:space="preserve"> o sistema responda de forma correta</w:t>
+      </w:r>
+      <w:r>
+        <w:t xml:space="preserve"> </w:t>
+      </w:r>
+      <w:r>
+        <w:t>à</w:t>
+      </w:r>
+      <w:r>
+        <w:t xml:space="preserve"> adição de novas funcionalidades</w:t>
+      </w:r>
+      <w:r>
+        <w:t>, à modificação de funcionalidades já existentes e até à remoção de funcionalidades que se vão tornando obsoletas.</w:t>
+      </w:r>
+    </w:p>
+    <w:p>
+      <w:r>
+        <w:tab/>
+      </w:r>
+      <w:bookmarkStart w:id="31" w:name="_GoBack"/>
+      <w:bookmarkEnd w:id="31"/>
+      <w:r>
+        <w:br w:type="page"/>
+      </w:r>
+    </w:p>
+    <w:p>
+      <w:pPr>
+        <w:pStyle w:val="Ttulo1"/>
+      </w:pPr>
       <w:r>
         <w:lastRenderedPageBreak/>
         <w:t>Diagrama de classes</w:t>
       </w:r>
-      <w:bookmarkEnd w:id="31"/>
+      <w:bookmarkEnd w:id="30"/>
     </w:p>
     <w:p>
       <w:r>
@@ -5125,7 +5078,7 @@
     </w:rPrDefault>
     <w:pPrDefault/>
   </w:docDefaults>
-  <w:latentStyles w:defLockedState="0" w:defUIPriority="99" w:defSemiHidden="0" w:defUnhideWhenUsed="0" w:defQFormat="0" w:count="375">
+  <w:latentStyles w:defLockedState="0" w:defUIPriority="99" w:defSemiHidden="0" w:defUnhideWhenUsed="0" w:defQFormat="0" w:count="376">
     <w:lsdException w:name="Normal" w:uiPriority="0" w:qFormat="1"/>
     <w:lsdException w:name="heading 1" w:uiPriority="9" w:qFormat="1"/>
     <w:lsdException w:name="heading 2" w:semiHidden="1" w:uiPriority="9" w:unhideWhenUsed="1" w:qFormat="1"/>
@@ -5231,7 +5184,6 @@
     <w:lsdException w:name="HTML Sample" w:semiHidden="1" w:unhideWhenUsed="1"/>
     <w:lsdException w:name="HTML Typewriter" w:semiHidden="1" w:unhideWhenUsed="1"/>
     <w:lsdException w:name="HTML Variable" w:semiHidden="1" w:unhideWhenUsed="1"/>
-    <w:lsdException w:name="Normal Table" w:semiHidden="1" w:unhideWhenUsed="1"/>
     <w:lsdException w:name="annotation subject" w:semiHidden="1" w:unhideWhenUsed="1"/>
     <w:lsdException w:name="No List" w:semiHidden="1" w:unhideWhenUsed="1"/>
     <w:lsdException w:name="Outline List 1" w:semiHidden="1" w:unhideWhenUsed="1"/>
@@ -5278,10 +5230,8 @@
     <w:lsdException w:name="Table Subtle 2" w:semiHidden="1" w:unhideWhenUsed="1"/>
     <w:lsdException w:name="Table Web 1" w:semiHidden="1" w:unhideWhenUsed="1"/>
     <w:lsdException w:name="Table Web 2" w:semiHidden="1" w:unhideWhenUsed="1"/>
-    <w:lsdException w:name="Table Web 3" w:semiHidden="1" w:unhideWhenUsed="1"/>
     <w:lsdException w:name="Balloon Text" w:semiHidden="1" w:unhideWhenUsed="1"/>
     <w:lsdException w:name="Table Grid" w:uiPriority="39"/>
-    <w:lsdException w:name="Table Theme" w:semiHidden="1" w:unhideWhenUsed="1"/>
     <w:lsdException w:name="Placeholder Text" w:semiHidden="1"/>
     <w:lsdException w:name="No Spacing" w:uiPriority="1" w:qFormat="1"/>
     <w:lsdException w:name="Light Shading" w:uiPriority="60"/>
@@ -5501,6 +5451,7 @@
     <w:lsdException w:name="Smart Hyperlink" w:semiHidden="1" w:unhideWhenUsed="1"/>
     <w:lsdException w:name="Hashtag" w:semiHidden="1" w:unhideWhenUsed="1"/>
     <w:lsdException w:name="Unresolved Mention" w:semiHidden="1" w:unhideWhenUsed="1"/>
+    <w:lsdException w:name="Smart Link" w:semiHidden="1" w:unhideWhenUsed="1"/>
   </w:latentStyles>
   <w:style w:type="paragraph" w:default="1" w:styleId="Normal">
     <w:name w:val="Normal"/>
@@ -6289,7 +6240,7 @@
 </file>
 
 <file path=customXml/itemProps2.xml><?xml version="1.0" encoding="utf-8"?>
-<ds:datastoreItem xmlns:ds="http://schemas.openxmlformats.org/officeDocument/2006/customXml" ds:itemID="{F6FD1DAE-C1AF-4AD7-8391-7278FFC49097}">
+<ds:datastoreItem xmlns:ds="http://schemas.openxmlformats.org/officeDocument/2006/customXml" ds:itemID="{19000237-977C-B146-9383-80AB6F67B265}">
   <ds:schemaRefs>
     <ds:schemaRef ds:uri="http://schemas.openxmlformats.org/officeDocument/2006/bibliography"/>
   </ds:schemaRefs>

</xml_diff>